<commit_message>
added tests, added working popups
</commit_message>
<xml_diff>
--- a/api/ProBuildersEstimate.docx
+++ b/api/ProBuildersEstimate.docx
@@ -61,7 +61,15 @@
                               <w:t>Quote:</w:t>
                             </w:r>
                             <w:r>
-                              <w:t xml:space="preserve"> 1</w:t>
+                              <w:t xml:space="preserve"> 2</w:t>
+                            </w:r>
+                            <w:proofErr w:type="spellStart"/>
+                            <w:r>
+                              <w:t/>
+                            </w:r>
+                            <w:proofErr w:type="spellEnd"/>
+                            <w:r>
+                              <w:t xml:space="preserve"/>
                             </w:r>
                           </w:p>
                           <w:p>
@@ -76,7 +84,15 @@
                               <w:t>Date of Quote:</w:t>
                             </w:r>
                             <w:r>
-                              <w:t xml:space="preserve"> 12-13-2016</w:t>
+                              <w:t xml:space="preserve"> 12-10-2017</w:t>
+                            </w:r>
+                            <w:proofErr w:type="spellStart"/>
+                            <w:r>
+                              <w:t/>
+                            </w:r>
+                            <w:proofErr w:type="spellEnd"/>
+                            <w:r>
+                              <w:t xml:space="preserve"/>
                             </w:r>
                           </w:p>
                           <w:p>
@@ -91,10 +107,8 @@
                               <w:t>Salesperson:</w:t>
                             </w:r>
                             <w:r>
-                              <w:t xml:space="preserve"> Bob Leon</w:t>
+                              <w:t xml:space="preserve"> John Chavez</w:t>
                             </w:r>
-                            <w:bookmarkStart w:id="0" w:name="_GoBack"/>
-                            <w:bookmarkEnd w:id="0"/>
                           </w:p>
                           <w:p/>
                         </w:txbxContent>
@@ -135,7 +149,7 @@
                         <w:t>Quote:</w:t>
                       </w:r>
                       <w:r>
-                        <w:t xml:space="preserve"> 1</w:t>
+                        <w:t xml:space="preserve"> 2</w:t>
                       </w:r>
                     </w:p>
                     <w:p>
@@ -150,7 +164,7 @@
                         <w:t>Date of Quote:</w:t>
                       </w:r>
                       <w:r>
-                        <w:t xml:space="preserve"> 12-13-2016</w:t>
+                        <w:t xml:space="preserve"> 12-10-2017</w:t>
                       </w:r>
                     </w:p>
                     <w:p>
@@ -165,7 +179,7 @@
                         <w:t>Salesperson:</w:t>
                       </w:r>
                       <w:r>
-                        <w:t xml:space="preserve"> Bob Leon</w:t>
+                        <w:t xml:space="preserve"> John Chavez</w:t>
                       </w:r>
                       <w:bookmarkStart w:id="1" w:name="_GoBack"/>
                       <w:bookmarkEnd w:id="1"/>
@@ -248,7 +262,23 @@
                               <w:tab/>
                             </w:r>
                             <w:r>
-                              <w:t xml:space="preserve">Herminio Garcia</w:t>
+                              <w:t xml:space="preserve">Herminio</w:t>
+                            </w:r>
+                            <w:proofErr w:type="spellStart"/>
+                            <w:r>
+                              <w:t/>
+                            </w:r>
+                            <w:proofErr w:type="spellEnd"/>
+                            <w:r>
+                              <w:t xml:space="preserve"> Garcia</w:t>
+                            </w:r>
+                            <w:proofErr w:type="spellStart"/>
+                            <w:r>
+                              <w:t/>
+                            </w:r>
+                            <w:proofErr w:type="spellEnd"/>
+                            <w:r>
+                              <w:t/>
                             </w:r>
                           </w:p>
                           <w:p>
@@ -261,7 +291,15 @@
                             </w:r>
                             <w:r>
                               <w:tab/>
-                              <w:t xml:space="preserve">3815 Malibu Boulevard</w:t>
+                              <w:t xml:space="preserve">1729 Second Street</w:t>
+                            </w:r>
+                            <w:proofErr w:type="spellStart"/>
+                            <w:r>
+                              <w:t/>
+                            </w:r>
+                            <w:proofErr w:type="spellEnd"/>
+                            <w:r>
+                              <w:t xml:space="preserve"/>
                             </w:r>
                           </w:p>
                           <w:p>
@@ -270,7 +308,15 @@
                             </w:r>
                             <w:r>
                               <w:tab/>
-                              <w:t xml:space="preserve">Malibu, CA 90210</w:t>
+                              <w:t xml:space="preserve">Los Angeles, CA 90038</w:t>
+                            </w:r>
+                            <w:proofErr w:type="spellStart"/>
+                            <w:r>
+                              <w:t/>
+                            </w:r>
+                            <w:proofErr w:type="spellEnd"/>
+                            <w:r>
+                              <w:t/>
                             </w:r>
                           </w:p>
                         </w:txbxContent>
@@ -348,7 +394,7 @@
                       </w:r>
                       <w:r>
                         <w:tab/>
-                        <w:t xml:space="preserve">3815 Malibu Boulevard</w:t>
+                        <w:t xml:space="preserve">1729 Second Street</w:t>
                       </w:r>
                       <w:proofErr w:type="spellStart"/>
                       <w:r>
@@ -356,7 +402,7 @@
                       </w:r>
                       <w:proofErr w:type="spellEnd"/>
                       <w:r>
-                        <w:t/>
+                        <w:t xml:space="preserve"/>
                       </w:r>
                     </w:p>
                     <w:p>
@@ -365,7 +411,7 @@
                       </w:r>
                       <w:r>
                         <w:tab/>
-                        <w:t xml:space="preserve">Malibu, CA 90210</w:t>
+                        <w:t xml:space="preserve">Los Angeles, CA 90038</w:t>
                       </w:r>
                       <w:proofErr w:type="spellStart"/>
                       <w:r>
@@ -491,7 +537,15 @@
                               <w:jc w:val="center"/>
                             </w:pPr>
                             <w:r>
-                              <w:t xml:space="preserve">Slowly coming along, feature by feature</w:t>
+                              <w:t xml:space="preserve">Slowly coming along</w:t>
+                            </w:r>
+                            <w:proofErr w:type="spellStart"/>
+                            <w:r>
+                              <w:t/>
+                            </w:r>
+                            <w:proofErr w:type="spellEnd"/>
+                            <w:r>
+                              <w:t xml:space="preserve"/>
                             </w:r>
                           </w:p>
                         </w:txbxContent>
@@ -521,7 +575,7 @@
                         <w:jc w:val="center"/>
                       </w:pPr>
                       <w:r>
-                        <w:t xml:space="preserve">Slowly coming along, feature by feature</w:t>
+                        <w:t xml:space="preserve">Slowly coming along</w:t>
                       </w:r>
                       <w:proofErr w:type="spellStart"/>
                       <w:r>
@@ -529,7 +583,7 @@
                       </w:r>
                       <w:proofErr w:type="spellEnd"/>
                       <w:r>
-                        <w:t/>
+                        <w:t xml:space="preserve"/>
                       </w:r>
                     </w:p>
                   </w:txbxContent>
@@ -695,6 +749,14 @@
             <w:r>
               <w:t/>
             </w:r>
+            <w:proofErr w:type="gramStart"/>
+            <w:r>
+              <w:t/>
+            </w:r>
+            <w:r>
+              <w:t xml:space="preserve"/>
+            </w:r>
+            <w:proofErr w:type="gramEnd"/>
             <w:r>
               <w:t xml:space="preserve"/>
             </w:r>
@@ -724,7 +786,7 @@
                 <w:b/>
                 <w:sz w:val="28"/>
               </w:rPr>
-              <w:t xml:space="preserve">BATH2</w:t>
+              <w:t xml:space="preserve">BATHROOM FIXTURES</w:t>
             </w:r>
           </w:p>
           <w:p>
@@ -803,8 +865,16 @@
             <w:r>
               <w:t/>
             </w:r>
+            <w:proofErr w:type="gramStart"/>
+            <w:r>
+              <w:t/>
+            </w:r>
             <w:r>
               <w:t xml:space="preserve">1</w:t>
+            </w:r>
+            <w:proofErr w:type="gramEnd"/>
+            <w:r>
+              <w:t xml:space="preserve"/>
             </w:r>
           </w:p>
         </w:tc>
@@ -841,7 +911,7 @@
               <w:contextualSpacing/>
             </w:pPr>
             <w:r>
-              <w:t xml:space="preserve">Supply Labor And Material For Installation of Moen Adler Chrome 1-handle WaterSense® Bathroom Faucet (Drain Included)  At New Addition Include Supply Flex Lines. *" widespread additional $65.00 lto install .</w:t>
+              <w:t xml:space="preserve">Supply Labor And Material For Installation Of AquaSource 2-handle Bathroom Faucet (Drain Included)bathroom Faucet At New Addition Include Supply Flex Lines." widespread additional $65.00 lto install .</w:t>
             </w:r>
           </w:p>
         </w:tc>
@@ -867,979 +937,7 @@
               <w:jc w:val="center"/>
             </w:pPr>
             <w:r>
-              <w:t xml:space="preserve">7 ea</w:t>
-            </w:r>
-            <w:r>
-              <w:t/>
-            </w:r>
-          </w:p>
-          <w:p>
-            <w:pPr>
-              <w:spacing w:line="240" w:lineRule="auto"/>
-              <w:contextualSpacing/>
-              <w:jc w:val="center"/>
-            </w:pPr>
-          </w:p>
-        </w:tc>
-      </w:tr>
-      <w:tr>
-        <w:trPr>
-          <w:cantSplit/>
-          <w:trHeight w:val="760"/>
-        </w:trPr>
-        <w:tc>
-          <w:tcPr>
-            <w:tcW w:w="898" w:type="dxa"/>
-            <w:tcBorders>
-              <w:right w:val="nil"/>
-            </w:tcBorders>
-            <w:vAlign w:val="center"/>
-          </w:tcPr>
-          <w:p>
-            <w:pPr>
-              <w:spacing w:line="240" w:lineRule="auto"/>
-              <w:contextualSpacing/>
-              <w:jc w:val="center"/>
-            </w:pPr>
-          </w:p>
-          <w:p>
-            <w:pPr>
-              <w:spacing w:line="240" w:lineRule="auto"/>
-              <w:contextualSpacing/>
-              <w:jc w:val="center"/>
-            </w:pPr>
-            <w:r>
-              <w:t/>
-            </w:r>
-            <w:r>
-              <w:t xml:space="preserve">2</w:t>
-            </w:r>
-          </w:p>
-        </w:tc>
-        <w:tc>
-          <w:tcPr>
-            <w:tcW w:w="8008" w:type="dxa"/>
-            <w:tcBorders>
-              <w:left w:val="nil"/>
-              <w:right w:val="nil"/>
-            </w:tcBorders>
-            <w:vAlign w:val="center"/>
-          </w:tcPr>
-          <w:p>
-            <w:pPr>
-              <w:spacing w:line="240" w:lineRule="auto"/>
-              <w:contextualSpacing/>
-              <w:jc w:val="center"/>
-              <w:rPr>
-                <w:b/>
-                <w:sz w:val="28"/>
-              </w:rPr>
-            </w:pPr>
-            <w:r>
-              <w:rPr>
-                <w:b/>
-                <w:sz w:val="28"/>
-              </w:rPr>
-              <w:t xml:space="preserve"/>
-            </w:r>
-          </w:p>
-          <w:p>
-            <w:pPr>
-              <w:spacing w:line="240" w:lineRule="auto"/>
-              <w:contextualSpacing/>
-            </w:pPr>
-            <w:r>
-              <w:t xml:space="preserve">Supply Labor And Material To Install  Ceramic Tile Flooring Over A Smooth Floor Minor Prep For Standard Ceramic Floor Tile @ 4.00 Per Sqft For Tile. Diagonal patterns and liners additional $1.50 per sqft.Includes floor tile at ________________________ Standard Installation</w:t>
-            </w:r>
-          </w:p>
-        </w:tc>
-        <w:tc>
-          <w:tcPr>
-            <w:tcW w:w="1085" w:type="dxa"/>
-            <w:tcBorders>
-              <w:left w:val="nil"/>
-            </w:tcBorders>
-            <w:vAlign w:val="center"/>
-          </w:tcPr>
-          <w:p>
-            <w:pPr>
-              <w:spacing w:line="240" w:lineRule="auto"/>
-              <w:contextualSpacing/>
-              <w:jc w:val="center"/>
-            </w:pPr>
-          </w:p>
-          <w:p>
-            <w:pPr>
-              <w:spacing w:line="240" w:lineRule="auto"/>
-              <w:contextualSpacing/>
-              <w:jc w:val="center"/>
-            </w:pPr>
-            <w:r>
-              <w:t xml:space="preserve">7 sqft</w:t>
-            </w:r>
-            <w:r>
-              <w:t/>
-            </w:r>
-          </w:p>
-          <w:p>
-            <w:pPr>
-              <w:spacing w:line="240" w:lineRule="auto"/>
-              <w:contextualSpacing/>
-              <w:jc w:val="center"/>
-            </w:pPr>
-          </w:p>
-        </w:tc>
-      </w:tr>
-      <w:tr>
-        <w:trPr>
-          <w:cantSplit/>
-          <w:trHeight w:val="760"/>
-        </w:trPr>
-        <w:tc>
-          <w:tcPr>
-            <w:tcW w:w="898" w:type="dxa"/>
-            <w:tcBorders>
-              <w:right w:val="nil"/>
-            </w:tcBorders>
-            <w:vAlign w:val="center"/>
-          </w:tcPr>
-          <w:p>
-            <w:pPr>
-              <w:spacing w:line="240" w:lineRule="auto"/>
-              <w:contextualSpacing/>
-              <w:jc w:val="center"/>
-            </w:pPr>
-          </w:p>
-          <w:p>
-            <w:pPr>
-              <w:spacing w:line="240" w:lineRule="auto"/>
-              <w:contextualSpacing/>
-              <w:jc w:val="center"/>
-            </w:pPr>
-            <w:r>
-              <w:t/>
-            </w:r>
-            <w:r>
-              <w:t xml:space="preserve">3</w:t>
-            </w:r>
-          </w:p>
-        </w:tc>
-        <w:tc>
-          <w:tcPr>
-            <w:tcW w:w="8008" w:type="dxa"/>
-            <w:tcBorders>
-              <w:left w:val="nil"/>
-              <w:right w:val="nil"/>
-            </w:tcBorders>
-            <w:vAlign w:val="center"/>
-          </w:tcPr>
-          <w:p>
-            <w:pPr>
-              <w:spacing w:line="240" w:lineRule="auto"/>
-              <w:contextualSpacing/>
-              <w:jc w:val="center"/>
-              <w:rPr>
-                <w:b/>
-                <w:sz w:val="28"/>
-              </w:rPr>
-            </w:pPr>
-            <w:r>
-              <w:rPr>
-                <w:b/>
-                <w:sz w:val="28"/>
-              </w:rPr>
-              <w:t xml:space="preserve"/>
-            </w:r>
-          </w:p>
-          <w:p>
-            <w:pPr>
-              <w:spacing w:line="240" w:lineRule="auto"/>
-              <w:contextualSpacing/>
-            </w:pPr>
-            <w:r>
-              <w:t xml:space="preserve">Supply Labor And Material To Float Ceramic Tile Floated In A Bed Of Mortar, Includes Standard Ceramic Tile @  $4.00 Per Sqft Laid In Straight Pattern. Diagonal Patterns Or Liners Additional $2.25 Per Sqft.Includes tile at _bath shower_ standard installation includes hot mop or vinyl shower pan .</w:t>
-            </w:r>
-          </w:p>
-        </w:tc>
-        <w:tc>
-          <w:tcPr>
-            <w:tcW w:w="1085" w:type="dxa"/>
-            <w:tcBorders>
-              <w:left w:val="nil"/>
-            </w:tcBorders>
-            <w:vAlign w:val="center"/>
-          </w:tcPr>
-          <w:p>
-            <w:pPr>
-              <w:spacing w:line="240" w:lineRule="auto"/>
-              <w:contextualSpacing/>
-              <w:jc w:val="center"/>
-            </w:pPr>
-          </w:p>
-          <w:p>
-            <w:pPr>
-              <w:spacing w:line="240" w:lineRule="auto"/>
-              <w:contextualSpacing/>
-              <w:jc w:val="center"/>
-            </w:pPr>
-            <w:r>
-              <w:t xml:space="preserve">5 sqft</w:t>
-            </w:r>
-            <w:r>
-              <w:t/>
-            </w:r>
-          </w:p>
-          <w:p>
-            <w:pPr>
-              <w:spacing w:line="240" w:lineRule="auto"/>
-              <w:contextualSpacing/>
-              <w:jc w:val="center"/>
-            </w:pPr>
-          </w:p>
-        </w:tc>
-      </w:tr>
-      <w:tr>
-        <w:trPr>
-          <w:cantSplit/>
-          <w:trHeight w:val="760"/>
-        </w:trPr>
-        <w:tc>
-          <w:tcPr>
-            <w:tcW w:w="898" w:type="dxa"/>
-            <w:tcBorders>
-              <w:right w:val="nil"/>
-            </w:tcBorders>
-            <w:vAlign w:val="center"/>
-          </w:tcPr>
-          <w:p>
-            <w:pPr>
-              <w:spacing w:line="240" w:lineRule="auto"/>
-              <w:contextualSpacing/>
-              <w:jc w:val="center"/>
-            </w:pPr>
-          </w:p>
-          <w:p>
-            <w:pPr>
-              <w:spacing w:line="240" w:lineRule="auto"/>
-              <w:contextualSpacing/>
-              <w:jc w:val="center"/>
-            </w:pPr>
-            <w:r>
-              <w:t/>
-            </w:r>
-            <w:r>
-              <w:t xml:space="preserve">4</w:t>
-            </w:r>
-          </w:p>
-        </w:tc>
-        <w:tc>
-          <w:tcPr>
-            <w:tcW w:w="8008" w:type="dxa"/>
-            <w:tcBorders>
-              <w:left w:val="nil"/>
-              <w:right w:val="nil"/>
-            </w:tcBorders>
-            <w:vAlign w:val="center"/>
-          </w:tcPr>
-          <w:p>
-            <w:pPr>
-              <w:spacing w:line="240" w:lineRule="auto"/>
-              <w:contextualSpacing/>
-              <w:jc w:val="center"/>
-              <w:rPr>
-                <w:b/>
-                <w:sz w:val="28"/>
-              </w:rPr>
-            </w:pPr>
-            <w:r>
-              <w:rPr>
-                <w:b/>
-                <w:sz w:val="28"/>
-              </w:rPr>
-              <w:t xml:space="preserve"/>
-            </w:r>
-          </w:p>
-          <w:p>
-            <w:pPr>
-              <w:spacing w:line="240" w:lineRule="auto"/>
-              <w:contextualSpacing/>
-            </w:pPr>
-            <w:r>
-              <w:t xml:space="preserve">Supply Labor And Material To Frame A approx 12"  Shadow Box In Wall, Float Ceramic Tile Floated In A Bed Of Mortar, Includes Standard Ceramic Tile .</w:t>
-            </w:r>
-          </w:p>
-        </w:tc>
-        <w:tc>
-          <w:tcPr>
-            <w:tcW w:w="1085" w:type="dxa"/>
-            <w:tcBorders>
-              <w:left w:val="nil"/>
-            </w:tcBorders>
-            <w:vAlign w:val="center"/>
-          </w:tcPr>
-          <w:p>
-            <w:pPr>
-              <w:spacing w:line="240" w:lineRule="auto"/>
-              <w:contextualSpacing/>
-              <w:jc w:val="center"/>
-            </w:pPr>
-          </w:p>
-          <w:p>
-            <w:pPr>
-              <w:spacing w:line="240" w:lineRule="auto"/>
-              <w:contextualSpacing/>
-              <w:jc w:val="center"/>
-            </w:pPr>
-            <w:r>
-              <w:t xml:space="preserve">5 Box</w:t>
-            </w:r>
-            <w:r>
-              <w:t/>
-            </w:r>
-          </w:p>
-          <w:p>
-            <w:pPr>
-              <w:spacing w:line="240" w:lineRule="auto"/>
-              <w:contextualSpacing/>
-              <w:jc w:val="center"/>
-            </w:pPr>
-          </w:p>
-        </w:tc>
-      </w:tr>
-      <w:tr>
-        <w:trPr>
-          <w:cantSplit/>
-          <w:trHeight w:val="760"/>
-        </w:trPr>
-        <w:tc>
-          <w:tcPr>
-            <w:tcW w:w="898" w:type="dxa"/>
-            <w:tcBorders>
-              <w:right w:val="nil"/>
-            </w:tcBorders>
-            <w:vAlign w:val="center"/>
-          </w:tcPr>
-          <w:p>
-            <w:pPr>
-              <w:spacing w:line="240" w:lineRule="auto"/>
-              <w:contextualSpacing/>
-              <w:jc w:val="center"/>
-            </w:pPr>
-          </w:p>
-          <w:p>
-            <w:pPr>
-              <w:spacing w:line="240" w:lineRule="auto"/>
-              <w:contextualSpacing/>
-              <w:jc w:val="center"/>
-            </w:pPr>
-            <w:r>
-              <w:t/>
-            </w:r>
-            <w:r>
-              <w:t xml:space="preserve">5</w:t>
-            </w:r>
-          </w:p>
-        </w:tc>
-        <w:tc>
-          <w:tcPr>
-            <w:tcW w:w="8008" w:type="dxa"/>
-            <w:tcBorders>
-              <w:left w:val="nil"/>
-              <w:right w:val="nil"/>
-            </w:tcBorders>
-            <w:vAlign w:val="center"/>
-          </w:tcPr>
-          <w:p>
-            <w:pPr>
-              <w:spacing w:line="240" w:lineRule="auto"/>
-              <w:contextualSpacing/>
-              <w:jc w:val="center"/>
-              <w:rPr>
-                <w:b/>
-                <w:sz w:val="28"/>
-              </w:rPr>
-            </w:pPr>
-            <w:r>
-              <w:rPr>
-                <w:b/>
-                <w:sz w:val="28"/>
-              </w:rPr>
-              <w:t xml:space="preserve"/>
-            </w:r>
-          </w:p>
-          <w:p>
-            <w:pPr>
-              <w:spacing w:line="240" w:lineRule="auto"/>
-              <w:contextualSpacing/>
-            </w:pPr>
-            <w:r>
-              <w:t xml:space="preserve">Supply Labor And Material For Installation of Moen Adler Chrome 1-handle WaterSense® Bathroom Faucet (Drain Included)  At New Addition Include Supply Flex Lines. *" widespread additional $65.00 lto install .</w:t>
-            </w:r>
-          </w:p>
-        </w:tc>
-        <w:tc>
-          <w:tcPr>
-            <w:tcW w:w="1085" w:type="dxa"/>
-            <w:tcBorders>
-              <w:left w:val="nil"/>
-            </w:tcBorders>
-            <w:vAlign w:val="center"/>
-          </w:tcPr>
-          <w:p>
-            <w:pPr>
-              <w:spacing w:line="240" w:lineRule="auto"/>
-              <w:contextualSpacing/>
-              <w:jc w:val="center"/>
-            </w:pPr>
-          </w:p>
-          <w:p>
-            <w:pPr>
-              <w:spacing w:line="240" w:lineRule="auto"/>
-              <w:contextualSpacing/>
-              <w:jc w:val="center"/>
-            </w:pPr>
-            <w:r>
-              <w:t xml:space="preserve">9 ea</w:t>
-            </w:r>
-            <w:r>
-              <w:t/>
-            </w:r>
-          </w:p>
-          <w:p>
-            <w:pPr>
-              <w:spacing w:line="240" w:lineRule="auto"/>
-              <w:contextualSpacing/>
-              <w:jc w:val="center"/>
-            </w:pPr>
-          </w:p>
-        </w:tc>
-      </w:tr>
-      <w:tr>
-        <w:trPr>
-          <w:cantSplit/>
-          <w:trHeight w:val="760"/>
-        </w:trPr>
-        <w:tc>
-          <w:tcPr>
-            <w:tcW w:w="898" w:type="dxa"/>
-            <w:tcBorders>
-              <w:right w:val="nil"/>
-            </w:tcBorders>
-            <w:vAlign w:val="center"/>
-          </w:tcPr>
-          <w:p>
-            <w:pPr>
-              <w:spacing w:line="240" w:lineRule="auto"/>
-              <w:contextualSpacing/>
-              <w:jc w:val="center"/>
-            </w:pPr>
-          </w:p>
-          <w:p>
-            <w:pPr>
-              <w:spacing w:line="240" w:lineRule="auto"/>
-              <w:contextualSpacing/>
-              <w:jc w:val="center"/>
-            </w:pPr>
-            <w:r>
-              <w:t/>
-            </w:r>
-            <w:r>
-              <w:t xml:space="preserve">6</w:t>
-            </w:r>
-          </w:p>
-        </w:tc>
-        <w:tc>
-          <w:tcPr>
-            <w:tcW w:w="8008" w:type="dxa"/>
-            <w:tcBorders>
-              <w:left w:val="nil"/>
-              <w:right w:val="nil"/>
-            </w:tcBorders>
-            <w:vAlign w:val="center"/>
-          </w:tcPr>
-          <w:p>
-            <w:pPr>
-              <w:spacing w:line="240" w:lineRule="auto"/>
-              <w:contextualSpacing/>
-              <w:jc w:val="center"/>
-              <w:rPr>
-                <w:b/>
-                <w:sz w:val="28"/>
-              </w:rPr>
-            </w:pPr>
-            <w:r>
-              <w:rPr>
-                <w:b/>
-                <w:sz w:val="28"/>
-              </w:rPr>
-              <w:t xml:space="preserve"/>
-            </w:r>
-          </w:p>
-          <w:p>
-            <w:pPr>
-              <w:spacing w:line="240" w:lineRule="auto"/>
-              <w:contextualSpacing/>
-            </w:pPr>
-            <w:r>
-              <w:t xml:space="preserve">Supply Labor And Material To Install  Ceramic Tile Flooring Over A Smooth Floor Minor Prep For Standard Ceramic Floor Tile @ 4.00 Per Sqft For Tile. Diagonal patterns and liners additional $1.50 per sqft.Includes floor tile at ________________________ Standard Installation</w:t>
-            </w:r>
-          </w:p>
-        </w:tc>
-        <w:tc>
-          <w:tcPr>
-            <w:tcW w:w="1085" w:type="dxa"/>
-            <w:tcBorders>
-              <w:left w:val="nil"/>
-            </w:tcBorders>
-            <w:vAlign w:val="center"/>
-          </w:tcPr>
-          <w:p>
-            <w:pPr>
-              <w:spacing w:line="240" w:lineRule="auto"/>
-              <w:contextualSpacing/>
-              <w:jc w:val="center"/>
-            </w:pPr>
-          </w:p>
-          <w:p>
-            <w:pPr>
-              <w:spacing w:line="240" w:lineRule="auto"/>
-              <w:contextualSpacing/>
-              <w:jc w:val="center"/>
-            </w:pPr>
-            <w:r>
-              <w:t xml:space="preserve">4 sqft</w:t>
-            </w:r>
-            <w:r>
-              <w:t/>
-            </w:r>
-          </w:p>
-          <w:p>
-            <w:pPr>
-              <w:spacing w:line="240" w:lineRule="auto"/>
-              <w:contextualSpacing/>
-              <w:jc w:val="center"/>
-            </w:pPr>
-          </w:p>
-        </w:tc>
-      </w:tr>
-      <w:tr>
-        <w:trPr>
-          <w:cantSplit/>
-          <w:trHeight w:val="760"/>
-        </w:trPr>
-        <w:tc>
-          <w:tcPr>
-            <w:tcW w:w="898" w:type="dxa"/>
-            <w:tcBorders>
-              <w:right w:val="nil"/>
-            </w:tcBorders>
-            <w:vAlign w:val="center"/>
-          </w:tcPr>
-          <w:p>
-            <w:pPr>
-              <w:spacing w:line="240" w:lineRule="auto"/>
-              <w:contextualSpacing/>
-              <w:jc w:val="center"/>
-            </w:pPr>
-          </w:p>
-          <w:p>
-            <w:pPr>
-              <w:spacing w:line="240" w:lineRule="auto"/>
-              <w:contextualSpacing/>
-              <w:jc w:val="center"/>
-            </w:pPr>
-            <w:r>
-              <w:t/>
-            </w:r>
-            <w:r>
-              <w:t xml:space="preserve">7</w:t>
-            </w:r>
-          </w:p>
-        </w:tc>
-        <w:tc>
-          <w:tcPr>
-            <w:tcW w:w="8008" w:type="dxa"/>
-            <w:tcBorders>
-              <w:left w:val="nil"/>
-              <w:right w:val="nil"/>
-            </w:tcBorders>
-            <w:vAlign w:val="center"/>
-          </w:tcPr>
-          <w:p>
-            <w:pPr>
-              <w:spacing w:line="240" w:lineRule="auto"/>
-              <w:contextualSpacing/>
-              <w:jc w:val="center"/>
-              <w:rPr>
-                <w:b/>
-                <w:sz w:val="28"/>
-              </w:rPr>
-            </w:pPr>
-            <w:r>
-              <w:rPr>
-                <w:b/>
-                <w:sz w:val="28"/>
-              </w:rPr>
-              <w:t xml:space="preserve"/>
-            </w:r>
-          </w:p>
-          <w:p>
-            <w:pPr>
-              <w:spacing w:line="240" w:lineRule="auto"/>
-              <w:contextualSpacing/>
-            </w:pPr>
-            <w:r>
-              <w:t xml:space="preserve">Supply Labor And Material To Float Ceramic Tile Floated In A Bed Of Mortar, Includes Standard Ceramic Tile @  $4.00 Per Sqft Laid In Straight Pattern. Diagonal Patterns Or Liners Additional $2.25 Per Sqft.Includes tile at _bath shower_ standard installation includes hot mop or vinyl shower pan .</w:t>
-            </w:r>
-          </w:p>
-        </w:tc>
-        <w:tc>
-          <w:tcPr>
-            <w:tcW w:w="1085" w:type="dxa"/>
-            <w:tcBorders>
-              <w:left w:val="nil"/>
-            </w:tcBorders>
-            <w:vAlign w:val="center"/>
-          </w:tcPr>
-          <w:p>
-            <w:pPr>
-              <w:spacing w:line="240" w:lineRule="auto"/>
-              <w:contextualSpacing/>
-              <w:jc w:val="center"/>
-            </w:pPr>
-          </w:p>
-          <w:p>
-            <w:pPr>
-              <w:spacing w:line="240" w:lineRule="auto"/>
-              <w:contextualSpacing/>
-              <w:jc w:val="center"/>
-            </w:pPr>
-            <w:r>
-              <w:t xml:space="preserve">2 sqft</w:t>
-            </w:r>
-            <w:r>
-              <w:t/>
-            </w:r>
-          </w:p>
-          <w:p>
-            <w:pPr>
-              <w:spacing w:line="240" w:lineRule="auto"/>
-              <w:contextualSpacing/>
-              <w:jc w:val="center"/>
-            </w:pPr>
-          </w:p>
-        </w:tc>
-      </w:tr>
-      <w:tr>
-        <w:trPr>
-          <w:cantSplit/>
-          <w:trHeight w:val="760"/>
-        </w:trPr>
-        <w:tc>
-          <w:tcPr>
-            <w:tcW w:w="898" w:type="dxa"/>
-            <w:tcBorders>
-              <w:right w:val="nil"/>
-            </w:tcBorders>
-            <w:vAlign w:val="center"/>
-          </w:tcPr>
-          <w:p>
-            <w:pPr>
-              <w:spacing w:line="240" w:lineRule="auto"/>
-              <w:contextualSpacing/>
-              <w:jc w:val="center"/>
-            </w:pPr>
-          </w:p>
-          <w:p>
-            <w:pPr>
-              <w:spacing w:line="240" w:lineRule="auto"/>
-              <w:contextualSpacing/>
-              <w:jc w:val="center"/>
-            </w:pPr>
-            <w:r>
-              <w:t/>
-            </w:r>
-            <w:r>
-              <w:t xml:space="preserve">8</w:t>
-            </w:r>
-          </w:p>
-        </w:tc>
-        <w:tc>
-          <w:tcPr>
-            <w:tcW w:w="8008" w:type="dxa"/>
-            <w:tcBorders>
-              <w:left w:val="nil"/>
-              <w:right w:val="nil"/>
-            </w:tcBorders>
-            <w:vAlign w:val="center"/>
-          </w:tcPr>
-          <w:p>
-            <w:pPr>
-              <w:spacing w:line="240" w:lineRule="auto"/>
-              <w:contextualSpacing/>
-              <w:jc w:val="center"/>
-              <w:rPr>
-                <w:b/>
-                <w:sz w:val="28"/>
-              </w:rPr>
-            </w:pPr>
-            <w:r>
-              <w:rPr>
-                <w:b/>
-                <w:sz w:val="28"/>
-              </w:rPr>
-              <w:t xml:space="preserve"/>
-            </w:r>
-          </w:p>
-          <w:p>
-            <w:pPr>
-              <w:spacing w:line="240" w:lineRule="auto"/>
-              <w:contextualSpacing/>
-            </w:pPr>
-            <w:r>
-              <w:t xml:space="preserve">Supply Labor And Material To Frame A approx 12"  Shadow Box In Wall, Float Ceramic Tile Floated In A Bed Of Mortar, Includes Standard Ceramic Tile .</w:t>
-            </w:r>
-          </w:p>
-        </w:tc>
-        <w:tc>
-          <w:tcPr>
-            <w:tcW w:w="1085" w:type="dxa"/>
-            <w:tcBorders>
-              <w:left w:val="nil"/>
-            </w:tcBorders>
-            <w:vAlign w:val="center"/>
-          </w:tcPr>
-          <w:p>
-            <w:pPr>
-              <w:spacing w:line="240" w:lineRule="auto"/>
-              <w:contextualSpacing/>
-              <w:jc w:val="center"/>
-            </w:pPr>
-          </w:p>
-          <w:p>
-            <w:pPr>
-              <w:spacing w:line="240" w:lineRule="auto"/>
-              <w:contextualSpacing/>
-              <w:jc w:val="center"/>
-            </w:pPr>
-            <w:r>
-              <w:t xml:space="preserve">1 Box</w:t>
-            </w:r>
-            <w:r>
-              <w:t/>
-            </w:r>
-          </w:p>
-          <w:p>
-            <w:pPr>
-              <w:spacing w:line="240" w:lineRule="auto"/>
-              <w:contextualSpacing/>
-              <w:jc w:val="center"/>
-            </w:pPr>
-          </w:p>
-        </w:tc>
-      </w:tr>
-      <w:tr>
-        <w:trPr>
-          <w:cantSplit/>
-          <w:trHeight w:val="760"/>
-        </w:trPr>
-        <w:tc>
-          <w:tcPr>
-            <w:tcW w:w="898" w:type="dxa"/>
-            <w:tcBorders>
-              <w:right w:val="nil"/>
-            </w:tcBorders>
-            <w:vAlign w:val="center"/>
-          </w:tcPr>
-          <w:p>
-            <w:pPr>
-              <w:spacing w:line="240" w:lineRule="auto"/>
-              <w:contextualSpacing/>
-              <w:jc w:val="center"/>
-            </w:pPr>
-          </w:p>
-          <w:p>
-            <w:pPr>
-              <w:spacing w:line="240" w:lineRule="auto"/>
-              <w:contextualSpacing/>
-              <w:jc w:val="center"/>
-            </w:pPr>
-            <w:r>
-              <w:t/>
-            </w:r>
-            <w:r>
-              <w:t xml:space="preserve">9</w:t>
-            </w:r>
-          </w:p>
-        </w:tc>
-        <w:tc>
-          <w:tcPr>
-            <w:tcW w:w="8008" w:type="dxa"/>
-            <w:tcBorders>
-              <w:left w:val="nil"/>
-              <w:right w:val="nil"/>
-            </w:tcBorders>
-            <w:vAlign w:val="center"/>
-          </w:tcPr>
-          <w:p>
-            <w:pPr>
-              <w:spacing w:line="240" w:lineRule="auto"/>
-              <w:contextualSpacing/>
-              <w:jc w:val="center"/>
-              <w:rPr>
-                <w:b/>
-                <w:sz w:val="28"/>
-              </w:rPr>
-            </w:pPr>
-            <w:r>
-              <w:rPr>
-                <w:b/>
-                <w:sz w:val="28"/>
-              </w:rPr>
-              <w:t xml:space="preserve"/>
-            </w:r>
-          </w:p>
-          <w:p>
-            <w:pPr>
-              <w:spacing w:line="240" w:lineRule="auto"/>
-              <w:contextualSpacing/>
-            </w:pPr>
-            <w:r>
-              <w:t xml:space="preserve">Demolition Of Ceramic Tile Flooring Over Concrete And Dumping Of Debris Sqyd. *Bath</w:t>
-            </w:r>
-          </w:p>
-        </w:tc>
-        <w:tc>
-          <w:tcPr>
-            <w:tcW w:w="1085" w:type="dxa"/>
-            <w:tcBorders>
-              <w:left w:val="nil"/>
-            </w:tcBorders>
-            <w:vAlign w:val="center"/>
-          </w:tcPr>
-          <w:p>
-            <w:pPr>
-              <w:spacing w:line="240" w:lineRule="auto"/>
-              <w:contextualSpacing/>
-              <w:jc w:val="center"/>
-            </w:pPr>
-          </w:p>
-          <w:p>
-            <w:pPr>
-              <w:spacing w:line="240" w:lineRule="auto"/>
-              <w:contextualSpacing/>
-              <w:jc w:val="center"/>
-            </w:pPr>
-            <w:r>
-              <w:t xml:space="preserve">2 sf</w:t>
-            </w:r>
-            <w:r>
-              <w:t/>
-            </w:r>
-          </w:p>
-          <w:p>
-            <w:pPr>
-              <w:spacing w:line="240" w:lineRule="auto"/>
-              <w:contextualSpacing/>
-              <w:jc w:val="center"/>
-            </w:pPr>
-          </w:p>
-        </w:tc>
-      </w:tr>
-      <w:tr>
-        <w:trPr>
-          <w:cantSplit/>
-          <w:trHeight w:val="760"/>
-        </w:trPr>
-        <w:tc>
-          <w:tcPr>
-            <w:tcW w:w="898" w:type="dxa"/>
-            <w:tcBorders>
-              <w:right w:val="nil"/>
-            </w:tcBorders>
-            <w:vAlign w:val="center"/>
-          </w:tcPr>
-          <w:p>
-            <w:pPr>
-              <w:spacing w:line="240" w:lineRule="auto"/>
-              <w:contextualSpacing/>
-              <w:jc w:val="center"/>
-            </w:pPr>
-          </w:p>
-          <w:p>
-            <w:pPr>
-              <w:spacing w:line="240" w:lineRule="auto"/>
-              <w:contextualSpacing/>
-              <w:jc w:val="center"/>
-            </w:pPr>
-            <w:r>
-              <w:t/>
-            </w:r>
-            <w:r>
-              <w:t xml:space="preserve">10</w:t>
-            </w:r>
-          </w:p>
-        </w:tc>
-        <w:tc>
-          <w:tcPr>
-            <w:tcW w:w="8008" w:type="dxa"/>
-            <w:tcBorders>
-              <w:left w:val="nil"/>
-              <w:right w:val="nil"/>
-            </w:tcBorders>
-            <w:vAlign w:val="center"/>
-          </w:tcPr>
-          <w:p>
-            <w:pPr>
-              <w:spacing w:line="240" w:lineRule="auto"/>
-              <w:contextualSpacing/>
-              <w:jc w:val="center"/>
-              <w:rPr>
-                <w:b/>
-                <w:sz w:val="28"/>
-              </w:rPr>
-            </w:pPr>
-            <w:r>
-              <w:rPr>
-                <w:b/>
-                <w:sz w:val="28"/>
-              </w:rPr>
-              <w:t xml:space="preserve"/>
-            </w:r>
-          </w:p>
-          <w:p>
-            <w:pPr>
-              <w:spacing w:line="240" w:lineRule="auto"/>
-              <w:contextualSpacing/>
-            </w:pPr>
-            <w:r>
-              <w:t xml:space="preserve">Demolition Of Ceramic Tile Over Concrete Walls And Dumping Of Debris Sqft.</w:t>
-            </w:r>
-          </w:p>
-        </w:tc>
-        <w:tc>
-          <w:tcPr>
-            <w:tcW w:w="1085" w:type="dxa"/>
-            <w:tcBorders>
-              <w:left w:val="nil"/>
-            </w:tcBorders>
-            <w:vAlign w:val="center"/>
-          </w:tcPr>
-          <w:p>
-            <w:pPr>
-              <w:spacing w:line="240" w:lineRule="auto"/>
-              <w:contextualSpacing/>
-              <w:jc w:val="center"/>
-            </w:pPr>
-          </w:p>
-          <w:p>
-            <w:pPr>
-              <w:spacing w:line="240" w:lineRule="auto"/>
-              <w:contextualSpacing/>
-              <w:jc w:val="center"/>
-            </w:pPr>
-            <w:r>
-              <w:t xml:space="preserve">4 sqft</w:t>
+              <w:t xml:space="preserve">5 ea</w:t>
             </w:r>
             <w:r>
               <w:t/>
@@ -2008,7 +1106,47 @@
                 <w:sz w:val="40"/>
                 <w:szCs w:val="40"/>
               </w:rPr>
-              <w:t xml:space="preserve">Grand Total With Tax: $3637.50</w:t>
+              <w:t xml:space="preserve">Grand Total </w:t>
+            </w:r>
+            <w:proofErr w:type="gramStart"/>
+            <w:r>
+              <w:rPr>
+                <w:rFonts w:ascii="Times" w:hAnsi="Times" w:cs="Times"/>
+                <w:color w:val="000000"/>
+                <w:sz w:val="40"/>
+                <w:szCs w:val="40"/>
+              </w:rPr>
+              <w:t>With</w:t>
+            </w:r>
+            <w:proofErr w:type="gramEnd"/>
+            <w:r>
+              <w:rPr>
+                <w:rFonts w:ascii="Times" w:hAnsi="Times" w:cs="Times"/>
+                <w:color w:val="000000"/>
+                <w:sz w:val="40"/>
+                <w:szCs w:val="40"/>
+              </w:rPr>
+              <w:t xml:space="preserve"> Tax: $965.00</w:t>
+            </w:r>
+            <w:proofErr w:type="spellStart"/>
+            <w:r>
+              <w:rPr>
+                <w:rFonts w:ascii="Times" w:hAnsi="Times" w:cs="Times"/>
+                <w:color w:val="000000"/>
+                <w:sz w:val="40"/>
+                <w:szCs w:val="40"/>
+              </w:rPr>
+              <w:t/>
+            </w:r>
+            <w:proofErr w:type="spellEnd"/>
+            <w:r>
+              <w:rPr>
+                <w:rFonts w:ascii="Times" w:hAnsi="Times" w:cs="Times"/>
+                <w:color w:val="000000"/>
+                <w:sz w:val="40"/>
+                <w:szCs w:val="40"/>
+              </w:rPr>
+              <w:t xml:space="preserve"/>
             </w:r>
           </w:p>
         </w:tc>
@@ -2033,7 +1171,6 @@
               <w:autoSpaceDN w:val="0"/>
               <w:adjustRightInd w:val="0"/>
               <w:spacing w:after="240" w:line="460" w:lineRule="atLeast"/>
-              <w:jc w:val="center"/>
               <w:rPr>
                 <w:rFonts w:ascii="Times" w:hAnsi="Times" w:cs="Times"/>
                 <w:color w:val="000000"/>
@@ -2041,22 +1178,54 @@
                 <w:szCs w:val="40"/>
               </w:rPr>
             </w:pPr>
-          </w:p>
-          <w:p>
-            <w:pPr>
-              <w:widowControl w:val="0"/>
-              <w:autoSpaceDE w:val="0"/>
-              <w:autoSpaceDN w:val="0"/>
-              <w:adjustRightInd w:val="0"/>
-              <w:spacing w:after="240" w:line="460" w:lineRule="atLeast"/>
-              <w:jc w:val="center"/>
+            <w:r>
               <w:rPr>
-                <w:rFonts w:ascii="Times" w:hAnsi="Times" w:cs="Times"/>
-                <w:color w:val="000000"/>
-                <w:sz w:val="40"/>
-                <w:szCs w:val="40"/>
+                <w:noProof/>
               </w:rPr>
-            </w:pPr>
+              <w:drawing>
+                <wp:inline distT="0" distB="0" distL="0" distR="0" wp14:anchorId="47A139F4" wp14:editId="2F13DAB0">
+                  <wp:extent cx="2591435" cy="903605"/>
+                  <wp:effectExtent l="0" t="0" r="0" b="0"/>
+                  <wp:docPr id="7" name="test.png"/>
+                  <wp:cNvGraphicFramePr>
+                    <a:graphicFrameLocks xmlns:a="http://schemas.openxmlformats.org/drawingml/2006/main" noChangeAspect="1"/>
+                  </wp:cNvGraphicFramePr>
+                  <a:graphic xmlns:a="http://schemas.openxmlformats.org/drawingml/2006/main">
+                    <a:graphicData uri="http://schemas.openxmlformats.org/drawingml/2006/picture">
+                      <pic:pic xmlns:pic="http://schemas.openxmlformats.org/drawingml/2006/picture">
+                        <pic:nvPicPr>
+                          <pic:cNvPr id="7" name="test.png"/>
+                          <pic:cNvPicPr/>
+                        </pic:nvPicPr>
+                        <pic:blipFill>
+                          <a:blip r:link="rId7">
+                            <a:extLst>
+                              <a:ext uri="{28A0092B-C50C-407E-A947-70E740481C1C}">
+                                <a14:useLocalDpi xmlns:a14="http://schemas.microsoft.com/office/drawing/2010/main" val="0"/>
+                              </a:ext>
+                            </a:extLst>
+                          </a:blip>
+                          <a:stretch>
+                            <a:fillRect/>
+                          </a:stretch>
+                        </pic:blipFill>
+                        <pic:spPr>
+                          <a:xfrm>
+                            <a:off x="0" y="0"/>
+                            <a:ext cx="2656966" cy="926455"/>
+                          </a:xfrm>
+                          <a:prstGeom prst="rect">
+                            <a:avLst/>
+                          </a:prstGeom>
+                        </pic:spPr>
+                      </pic:pic>
+                    </a:graphicData>
+                  </a:graphic>
+                </wp:inline>
+              </w:drawing>
+            </w:r>
+            <w:bookmarkStart w:id="0" w:name="_GoBack"/>
+            <w:bookmarkEnd w:id="0"/>
           </w:p>
         </w:tc>
       </w:tr>
@@ -2248,9 +1417,9 @@
     <w:p/>
     <w:p/>
     <w:sectPr>
-      <w:headerReference w:type="even" r:id="rId7"/>
-      <w:headerReference w:type="default" r:id="rId8"/>
-      <w:footerReference w:type="default" r:id="rId9"/>
+      <w:headerReference w:type="even" r:id="rId8"/>
+      <w:headerReference w:type="default" r:id="rId9"/>
+      <w:footerReference w:type="default" r:id="rId10"/>
       <w:pgSz w:w="12240" w:h="15840"/>
       <w:pgMar w:top="1440" w:right="1800" w:bottom="1440" w:left="1800" w:header="1728" w:footer="720" w:gutter="0"/>
       <w:cols w:space="720"/>
@@ -2450,7 +1619,7 @@
         <w:sz w:val="28"/>
         <w:szCs w:val="28"/>
       </w:rPr>
-      <w:t xml:space="preserve">Date: 12-13-2016</w:t>
+      <w:t xml:space="preserve">Date: 12-10-2017</w:t>
     </w:r>
   </w:p>
   <w:p>
@@ -2528,7 +1697,7 @@
         <w:sz w:val="28"/>
         <w:szCs w:val="28"/>
       </w:rPr>
-      <w:t>1</w:t>
+      <w:t>2</w:t>
     </w:r>
     <w:r>
       <w:rPr>
@@ -2735,6 +1904,7 @@
                             </w:rPr>
                             <w:t xml:space="preserve">1840 W Whittier Blvd, La Habra, CA 90631</w:t>
                           </w:r>
+                          <w:proofErr w:type="spellStart"/>
                           <w:r>
                             <w:rPr>
                               <w:i/>
@@ -2743,13 +1913,14 @@
                             </w:rPr>
                             <w:t/>
                           </w:r>
+                          <w:proofErr w:type="spellEnd"/>
                           <w:r>
                             <w:rPr>
                               <w:i/>
                               <w:sz w:val="28"/>
                               <w:szCs w:val="28"/>
                             </w:rPr>
-                            <w:t/>
+                            <w:t xml:space="preserve"/>
                           </w:r>
                         </w:p>
                         <w:p>
@@ -2762,13 +1933,23 @@
                               <w:szCs w:val="28"/>
                             </w:rPr>
                           </w:pPr>
+                          <w:proofErr w:type="gramStart"/>
                           <w:r>
                             <w:rPr>
                               <w:i/>
                               <w:sz w:val="28"/>
                               <w:szCs w:val="28"/>
                             </w:rPr>
-                            <w:t xml:space="preserve">Phone:866-360-1526 Fax: 866-360-1526</w:t>
+                            <w:t xml:space="preserve">Phone:866-360-1526</w:t>
+                          </w:r>
+                          <w:proofErr w:type="gramEnd"/>
+                          <w:r>
+                            <w:rPr>
+                              <w:i/>
+                              <w:sz w:val="28"/>
+                              <w:szCs w:val="28"/>
+                            </w:rPr>
+                            <w:t xml:space="preserve"> Fax: 866-360-1526</w:t>
                           </w:r>
                         </w:p>
                         <w:p>
@@ -2901,7 +2082,7 @@
                         <w:sz w:val="28"/>
                         <w:szCs w:val="28"/>
                       </w:rPr>
-                      <w:t/>
+                      <w:t xml:space="preserve"/>
                     </w:r>
                   </w:p>
                   <w:p>
@@ -3905,7 +3086,7 @@
 </file>
 
 <file path=customXml/itemProps1.xml><?xml version="1.0" encoding="utf-8"?>
-<ds:datastoreItem xmlns:ds="http://schemas.openxmlformats.org/officeDocument/2006/customXml" ds:itemID="{D6287D98-F692-AE4E-87B8-7375ABBA8B9E}">
+<ds:datastoreItem xmlns:ds="http://schemas.openxmlformats.org/officeDocument/2006/customXml" ds:itemID="{EEED43CF-6A45-C24B-91D6-63026EDC67F3}">
   <ds:schemaRefs>
     <ds:schemaRef ds:uri="http://schemas.openxmlformats.org/officeDocument/2006/bibliography"/>
   </ds:schemaRefs>

</xml_diff>